<commit_message>
Update Day 5 - Bash Scripting.docx
</commit_message>
<xml_diff>
--- a/Day 5 - Bash Scripting.docx
+++ b/Day 5 - Bash Scripting.docx
@@ -105,23 +105,13 @@
           <w:szCs w:val="24"/>
         </w:rPr>
       </w:pPr>
-      <w:proofErr w:type="gramStart"/>
-      <w:r>
-        <w:rPr>
-          <w:color w:val="000000" w:themeColor="text1"/>
-          <w:sz w:val="24"/>
-          <w:szCs w:val="24"/>
-        </w:rPr>
-        <w:t>While  &lt;</w:t>
-      </w:r>
-      <w:proofErr w:type="gramEnd"/>
-      <w:r>
-        <w:rPr>
-          <w:color w:val="000000" w:themeColor="text1"/>
-          <w:sz w:val="24"/>
-          <w:szCs w:val="24"/>
-        </w:rPr>
-        <w:t>condition&gt;</w:t>
+      <w:r>
+        <w:rPr>
+          <w:color w:val="000000" w:themeColor="text1"/>
+          <w:sz w:val="24"/>
+          <w:szCs w:val="24"/>
+        </w:rPr>
+        <w:t>While  &lt;condition&gt;</w:t>
       </w:r>
     </w:p>
     <w:p>
@@ -210,48 +200,30 @@
           <w:sz w:val="24"/>
           <w:szCs w:val="24"/>
         </w:rPr>
-        <w:t xml:space="preserve"> </w:t>
-      </w:r>
-      <w:proofErr w:type="gramStart"/>
-      <w:r>
-        <w:rPr>
-          <w:color w:val="000000" w:themeColor="text1"/>
-          <w:sz w:val="24"/>
-          <w:szCs w:val="24"/>
-        </w:rPr>
-        <w:t>example :</w:t>
-      </w:r>
-      <w:proofErr w:type="gramEnd"/>
-    </w:p>
-    <w:p>
-      <w:pPr>
-        <w:rPr>
-          <w:color w:val="000000" w:themeColor="text1"/>
-          <w:sz w:val="24"/>
-          <w:szCs w:val="24"/>
-        </w:rPr>
-      </w:pPr>
-      <w:proofErr w:type="gramStart"/>
-      <w:r>
-        <w:rPr>
-          <w:color w:val="000000" w:themeColor="text1"/>
-          <w:sz w:val="24"/>
-          <w:szCs w:val="24"/>
-        </w:rPr>
-        <w:t>#!/</w:t>
-      </w:r>
-      <w:proofErr w:type="gramEnd"/>
-      <w:r>
-        <w:rPr>
-          <w:color w:val="000000" w:themeColor="text1"/>
-          <w:sz w:val="24"/>
-          <w:szCs w:val="24"/>
-        </w:rPr>
-        <w:t>bin/bash</w:t>
-      </w:r>
-    </w:p>
-    <w:p>
-      <w:pPr>
+        <w:t xml:space="preserve"> example :</w:t>
+      </w:r>
+    </w:p>
+    <w:p>
+      <w:pPr>
+        <w:ind w:left="720"/>
+        <w:rPr>
+          <w:color w:val="000000" w:themeColor="text1"/>
+          <w:sz w:val="24"/>
+          <w:szCs w:val="24"/>
+        </w:rPr>
+      </w:pPr>
+      <w:r>
+        <w:rPr>
+          <w:color w:val="000000" w:themeColor="text1"/>
+          <w:sz w:val="24"/>
+          <w:szCs w:val="24"/>
+        </w:rPr>
+        <w:t>#!/bin/bash</w:t>
+      </w:r>
+    </w:p>
+    <w:p>
+      <w:pPr>
+        <w:ind w:left="720"/>
         <w:rPr>
           <w:color w:val="000000" w:themeColor="text1"/>
           <w:sz w:val="24"/>
@@ -269,33 +241,25 @@
     </w:p>
     <w:p>
       <w:pPr>
-        <w:rPr>
-          <w:color w:val="000000" w:themeColor="text1"/>
-          <w:sz w:val="24"/>
-          <w:szCs w:val="24"/>
-        </w:rPr>
-      </w:pPr>
-      <w:r>
-        <w:rPr>
-          <w:color w:val="000000" w:themeColor="text1"/>
-          <w:sz w:val="24"/>
-          <w:szCs w:val="24"/>
-        </w:rPr>
-        <w:t xml:space="preserve">while [ $a -le </w:t>
-      </w:r>
-      <w:proofErr w:type="gramStart"/>
-      <w:r>
-        <w:rPr>
-          <w:color w:val="000000" w:themeColor="text1"/>
-          <w:sz w:val="24"/>
-          <w:szCs w:val="24"/>
-        </w:rPr>
-        <w:t>10 ]</w:t>
-      </w:r>
-      <w:proofErr w:type="gramEnd"/>
-    </w:p>
-    <w:p>
-      <w:pPr>
+        <w:ind w:left="720"/>
+        <w:rPr>
+          <w:color w:val="000000" w:themeColor="text1"/>
+          <w:sz w:val="24"/>
+          <w:szCs w:val="24"/>
+        </w:rPr>
+      </w:pPr>
+      <w:r>
+        <w:rPr>
+          <w:color w:val="000000" w:themeColor="text1"/>
+          <w:sz w:val="24"/>
+          <w:szCs w:val="24"/>
+        </w:rPr>
+        <w:t>while [ $a -le 10 ]</w:t>
+      </w:r>
+    </w:p>
+    <w:p>
+      <w:pPr>
+        <w:ind w:left="720"/>
         <w:rPr>
           <w:color w:val="000000" w:themeColor="text1"/>
           <w:sz w:val="24"/>
@@ -313,6 +277,7 @@
     </w:p>
     <w:p>
       <w:pPr>
+        <w:ind w:left="720"/>
         <w:rPr>
           <w:color w:val="000000" w:themeColor="text1"/>
           <w:sz w:val="24"/>
@@ -330,41 +295,25 @@
     </w:p>
     <w:p>
       <w:pPr>
-        <w:rPr>
-          <w:color w:val="000000" w:themeColor="text1"/>
-          <w:sz w:val="24"/>
-          <w:szCs w:val="24"/>
-        </w:rPr>
-      </w:pPr>
-      <w:r>
-        <w:rPr>
-          <w:color w:val="000000" w:themeColor="text1"/>
-          <w:sz w:val="24"/>
-          <w:szCs w:val="24"/>
-        </w:rPr>
-        <w:t xml:space="preserve">  ((a++</w:t>
-      </w:r>
-      <w:proofErr w:type="gramStart"/>
-      <w:r>
-        <w:rPr>
-          <w:color w:val="000000" w:themeColor="text1"/>
-          <w:sz w:val="24"/>
-          <w:szCs w:val="24"/>
-        </w:rPr>
-        <w:t>))  #</w:t>
-      </w:r>
-      <w:proofErr w:type="gramEnd"/>
-      <w:r>
-        <w:rPr>
-          <w:color w:val="000000" w:themeColor="text1"/>
-          <w:sz w:val="24"/>
-          <w:szCs w:val="24"/>
-        </w:rPr>
-        <w:t xml:space="preserve"> Increment the counter</w:t>
-      </w:r>
-    </w:p>
-    <w:p>
-      <w:pPr>
+        <w:ind w:left="720"/>
+        <w:rPr>
+          <w:color w:val="000000" w:themeColor="text1"/>
+          <w:sz w:val="24"/>
+          <w:szCs w:val="24"/>
+        </w:rPr>
+      </w:pPr>
+      <w:r>
+        <w:rPr>
+          <w:color w:val="000000" w:themeColor="text1"/>
+          <w:sz w:val="24"/>
+          <w:szCs w:val="24"/>
+        </w:rPr>
+        <w:t xml:space="preserve">  ((a++))  # Increment the counter</w:t>
+      </w:r>
+    </w:p>
+    <w:p>
+      <w:pPr>
+        <w:ind w:left="720"/>
         <w:rPr>
           <w:color w:val="000000" w:themeColor="text1"/>
           <w:sz w:val="24"/>
@@ -407,15 +356,15 @@
       </w:pPr>
       <w:r>
         <w:rPr>
-          <w:color w:val="000000" w:themeColor="text1"/>
-          <w:sz w:val="24"/>
-          <w:szCs w:val="24"/>
-        </w:rPr>
-        <w:lastRenderedPageBreak/>
+          <w:noProof/>
+          <w:color w:val="000000" w:themeColor="text1"/>
+          <w:sz w:val="24"/>
+          <w:szCs w:val="24"/>
+        </w:rPr>
         <w:drawing>
-          <wp:inline distT="0" distB="0" distL="0" distR="0" wp14:anchorId="65D81FD0" wp14:editId="25813EE3">
-            <wp:extent cx="5731510" cy="2853055"/>
-            <wp:effectExtent l="0" t="0" r="2540" b="4445"/>
+          <wp:inline distT="0" distB="0" distL="0" distR="0" wp14:anchorId="65D81FD0" wp14:editId="25C31D1D">
+            <wp:extent cx="4867910" cy="2423169"/>
+            <wp:effectExtent l="0" t="0" r="8890" b="0"/>
             <wp:docPr id="1" name="Picture 1"/>
             <wp:cNvGraphicFramePr>
               <a:graphicFrameLocks xmlns:a="http://schemas.openxmlformats.org/drawingml/2006/main" noChangeAspect="1"/>
@@ -436,7 +385,7 @@
                   <pic:spPr>
                     <a:xfrm>
                       <a:off x="0" y="0"/>
-                      <a:ext cx="5731510" cy="2853055"/>
+                      <a:ext cx="4871130" cy="2424772"/>
                     </a:xfrm>
                     <a:prstGeom prst="rect">
                       <a:avLst/>
@@ -477,6 +426,7 @@
           <w:sz w:val="36"/>
           <w:szCs w:val="36"/>
         </w:rPr>
+        <w:lastRenderedPageBreak/>
         <w:t xml:space="preserve">For loop </w:t>
       </w:r>
     </w:p>
@@ -489,7 +439,6 @@
           <w:szCs w:val="24"/>
         </w:rPr>
       </w:pPr>
-      <w:proofErr w:type="gramStart"/>
       <w:r>
         <w:rPr>
           <w:color w:val="000000" w:themeColor="text1"/>
@@ -498,7 +447,6 @@
         </w:rPr>
         <w:t>Syntax :</w:t>
       </w:r>
-      <w:proofErr w:type="gramEnd"/>
     </w:p>
     <w:p>
       <w:pPr>
@@ -515,25 +463,7 @@
           <w:sz w:val="24"/>
           <w:szCs w:val="24"/>
         </w:rPr>
-        <w:t xml:space="preserve">For </w:t>
-      </w:r>
-      <w:proofErr w:type="spellStart"/>
-      <w:r>
-        <w:rPr>
-          <w:color w:val="000000" w:themeColor="text1"/>
-          <w:sz w:val="24"/>
-          <w:szCs w:val="24"/>
-        </w:rPr>
-        <w:t>val</w:t>
-      </w:r>
-      <w:proofErr w:type="spellEnd"/>
-      <w:r>
-        <w:rPr>
-          <w:color w:val="000000" w:themeColor="text1"/>
-          <w:sz w:val="24"/>
-          <w:szCs w:val="24"/>
-        </w:rPr>
-        <w:t xml:space="preserve"> in &lt;valu1 </w:t>
+        <w:t xml:space="preserve">For val in &lt;valu1 </w:t>
       </w:r>
       <w:r>
         <w:rPr>
@@ -632,7 +562,6 @@
           <w:szCs w:val="24"/>
         </w:rPr>
       </w:pPr>
-      <w:proofErr w:type="gramStart"/>
       <w:r>
         <w:rPr>
           <w:color w:val="000000" w:themeColor="text1"/>
@@ -641,7 +570,6 @@
         </w:rPr>
         <w:t>example :</w:t>
       </w:r>
-      <w:proofErr w:type="gramEnd"/>
     </w:p>
     <w:p>
       <w:pPr>
@@ -652,23 +580,13 @@
           <w:szCs w:val="24"/>
         </w:rPr>
       </w:pPr>
-      <w:proofErr w:type="gramStart"/>
-      <w:r>
-        <w:rPr>
-          <w:color w:val="000000" w:themeColor="text1"/>
-          <w:sz w:val="24"/>
-          <w:szCs w:val="24"/>
-        </w:rPr>
-        <w:t>#!/</w:t>
-      </w:r>
-      <w:proofErr w:type="gramEnd"/>
-      <w:r>
-        <w:rPr>
-          <w:color w:val="000000" w:themeColor="text1"/>
-          <w:sz w:val="24"/>
-          <w:szCs w:val="24"/>
-        </w:rPr>
-        <w:t>bin/bash</w:t>
+      <w:r>
+        <w:rPr>
+          <w:color w:val="000000" w:themeColor="text1"/>
+          <w:sz w:val="24"/>
+          <w:szCs w:val="24"/>
+        </w:rPr>
+        <w:t>#!/bin/bash</w:t>
       </w:r>
     </w:p>
     <w:p>
@@ -680,6 +598,14 @@
           <w:szCs w:val="24"/>
         </w:rPr>
       </w:pPr>
+      <w:r>
+        <w:rPr>
+          <w:color w:val="000000" w:themeColor="text1"/>
+          <w:sz w:val="24"/>
+          <w:szCs w:val="24"/>
+        </w:rPr>
+        <w:t>for i in {1..10}</w:t>
+      </w:r>
     </w:p>
     <w:p>
       <w:pPr>
@@ -696,43 +622,7 @@
           <w:sz w:val="24"/>
           <w:szCs w:val="24"/>
         </w:rPr>
-        <w:t xml:space="preserve">for </w:t>
-      </w:r>
-      <w:proofErr w:type="spellStart"/>
-      <w:r>
-        <w:rPr>
-          <w:color w:val="000000" w:themeColor="text1"/>
-          <w:sz w:val="24"/>
-          <w:szCs w:val="24"/>
-        </w:rPr>
-        <w:t>i</w:t>
-      </w:r>
-      <w:proofErr w:type="spellEnd"/>
-      <w:r>
-        <w:rPr>
-          <w:color w:val="000000" w:themeColor="text1"/>
-          <w:sz w:val="24"/>
-          <w:szCs w:val="24"/>
-        </w:rPr>
-        <w:t xml:space="preserve"> in {</w:t>
-      </w:r>
-      <w:proofErr w:type="gramStart"/>
-      <w:r>
-        <w:rPr>
-          <w:color w:val="000000" w:themeColor="text1"/>
-          <w:sz w:val="24"/>
-          <w:szCs w:val="24"/>
-        </w:rPr>
-        <w:t>1..</w:t>
-      </w:r>
-      <w:proofErr w:type="gramEnd"/>
-      <w:r>
-        <w:rPr>
-          <w:color w:val="000000" w:themeColor="text1"/>
-          <w:sz w:val="24"/>
-          <w:szCs w:val="24"/>
-        </w:rPr>
-        <w:t>10}</w:t>
+        <w:t>do</w:t>
       </w:r>
     </w:p>
     <w:p>
@@ -750,7 +640,7 @@
           <w:sz w:val="24"/>
           <w:szCs w:val="24"/>
         </w:rPr>
-        <w:t>do</w:t>
+        <w:t xml:space="preserve">  echo "i : $i"</w:t>
       </w:r>
     </w:p>
     <w:p>
@@ -768,53 +658,7 @@
           <w:sz w:val="24"/>
           <w:szCs w:val="24"/>
         </w:rPr>
-        <w:t xml:space="preserve">  echo "</w:t>
-      </w:r>
-      <w:proofErr w:type="spellStart"/>
-      <w:proofErr w:type="gramStart"/>
-      <w:r>
-        <w:rPr>
-          <w:color w:val="000000" w:themeColor="text1"/>
-          <w:sz w:val="24"/>
-          <w:szCs w:val="24"/>
-        </w:rPr>
-        <w:t>i</w:t>
-      </w:r>
-      <w:proofErr w:type="spellEnd"/>
-      <w:r>
-        <w:rPr>
-          <w:color w:val="000000" w:themeColor="text1"/>
-          <w:sz w:val="24"/>
-          <w:szCs w:val="24"/>
-        </w:rPr>
-        <w:t xml:space="preserve"> :</w:t>
-      </w:r>
-      <w:proofErr w:type="gramEnd"/>
-      <w:r>
-        <w:rPr>
-          <w:color w:val="000000" w:themeColor="text1"/>
-          <w:sz w:val="24"/>
-          <w:szCs w:val="24"/>
-        </w:rPr>
-        <w:t xml:space="preserve"> $</w:t>
-      </w:r>
-      <w:proofErr w:type="spellStart"/>
-      <w:r>
-        <w:rPr>
-          <w:color w:val="000000" w:themeColor="text1"/>
-          <w:sz w:val="24"/>
-          <w:szCs w:val="24"/>
-        </w:rPr>
-        <w:t>i</w:t>
-      </w:r>
-      <w:proofErr w:type="spellEnd"/>
-      <w:r>
-        <w:rPr>
-          <w:color w:val="000000" w:themeColor="text1"/>
-          <w:sz w:val="24"/>
-          <w:szCs w:val="24"/>
-        </w:rPr>
-        <w:t>"</w:t>
+        <w:t>done</w:t>
       </w:r>
     </w:p>
     <w:p>
@@ -828,33 +672,15 @@
       </w:pPr>
       <w:r>
         <w:rPr>
-          <w:color w:val="000000" w:themeColor="text1"/>
-          <w:sz w:val="24"/>
-          <w:szCs w:val="24"/>
-        </w:rPr>
-        <w:t>done</w:t>
-      </w:r>
-    </w:p>
-    <w:p>
-      <w:pPr>
-        <w:ind w:left="2160"/>
-        <w:rPr>
-          <w:color w:val="000000" w:themeColor="text1"/>
-          <w:sz w:val="24"/>
-          <w:szCs w:val="24"/>
-        </w:rPr>
-      </w:pPr>
-      <w:r>
-        <w:rPr>
-          <w:color w:val="000000" w:themeColor="text1"/>
-          <w:sz w:val="24"/>
-          <w:szCs w:val="24"/>
-        </w:rPr>
-        <w:lastRenderedPageBreak/>
+          <w:noProof/>
+          <w:color w:val="000000" w:themeColor="text1"/>
+          <w:sz w:val="24"/>
+          <w:szCs w:val="24"/>
+        </w:rPr>
         <w:drawing>
-          <wp:inline distT="0" distB="0" distL="0" distR="0" wp14:anchorId="1EF9B098" wp14:editId="632871D9">
-            <wp:extent cx="5731510" cy="2757805"/>
-            <wp:effectExtent l="0" t="0" r="2540" b="4445"/>
+          <wp:inline distT="0" distB="0" distL="0" distR="0" wp14:anchorId="1EF9B098" wp14:editId="00C1AC0A">
+            <wp:extent cx="4290060" cy="2064229"/>
+            <wp:effectExtent l="0" t="0" r="0" b="0"/>
             <wp:docPr id="2" name="Picture 2"/>
             <wp:cNvGraphicFramePr>
               <a:graphicFrameLocks xmlns:a="http://schemas.openxmlformats.org/drawingml/2006/main" noChangeAspect="1"/>
@@ -875,7 +701,7 @@
                   <pic:spPr>
                     <a:xfrm>
                       <a:off x="0" y="0"/>
-                      <a:ext cx="5731510" cy="2757805"/>
+                      <a:ext cx="4294037" cy="2066142"/>
                     </a:xfrm>
                     <a:prstGeom prst="rect">
                       <a:avLst/>
@@ -890,11 +716,52 @@
     </w:p>
     <w:p>
       <w:pPr>
+        <w:ind w:left="360"/>
+        <w:rPr>
+          <w:color w:val="000000" w:themeColor="text1"/>
+          <w:sz w:val="36"/>
+          <w:szCs w:val="36"/>
+        </w:rPr>
+      </w:pPr>
+    </w:p>
+    <w:p>
+      <w:pPr>
+        <w:ind w:left="360"/>
+        <w:rPr>
+          <w:color w:val="000000" w:themeColor="text1"/>
+          <w:sz w:val="36"/>
+          <w:szCs w:val="36"/>
+        </w:rPr>
+      </w:pPr>
+    </w:p>
+    <w:p>
+      <w:pPr>
+        <w:ind w:left="360"/>
+        <w:rPr>
+          <w:color w:val="000000" w:themeColor="text1"/>
+          <w:sz w:val="36"/>
+          <w:szCs w:val="36"/>
+        </w:rPr>
+      </w:pPr>
+    </w:p>
+    <w:p>
+      <w:pPr>
+        <w:ind w:left="360"/>
+        <w:rPr>
+          <w:color w:val="000000" w:themeColor="text1"/>
+          <w:sz w:val="36"/>
+          <w:szCs w:val="36"/>
+        </w:rPr>
+      </w:pPr>
+    </w:p>
+    <w:p>
+      <w:pPr>
         <w:pStyle w:val="ListParagraph"/>
         <w:numPr>
           <w:ilvl w:val="0"/>
           <w:numId w:val="1"/>
         </w:numPr>
+        <w:ind w:left="360"/>
         <w:rPr>
           <w:color w:val="000000" w:themeColor="text1"/>
           <w:sz w:val="36"/>
@@ -907,7 +774,15 @@
           <w:sz w:val="36"/>
           <w:szCs w:val="36"/>
         </w:rPr>
-        <w:t xml:space="preserve">Until loop </w:t>
+        <w:t>Until loop</w:t>
+      </w:r>
+      <w:r>
+        <w:rPr>
+          <w:color w:val="000000" w:themeColor="text1"/>
+          <w:sz w:val="36"/>
+          <w:szCs w:val="36"/>
+        </w:rPr>
+        <w:t xml:space="preserve"> </w:t>
       </w:r>
     </w:p>
     <w:p>
@@ -918,7 +793,6 @@
           <w:szCs w:val="28"/>
         </w:rPr>
       </w:pPr>
-      <w:proofErr w:type="gramStart"/>
       <w:r>
         <w:rPr>
           <w:color w:val="000000" w:themeColor="text1"/>
@@ -927,7 +801,6 @@
         </w:rPr>
         <w:t>Syntax :</w:t>
       </w:r>
-      <w:proofErr w:type="gramEnd"/>
     </w:p>
     <w:p>
       <w:pPr>
@@ -947,31 +820,14 @@
           <w:szCs w:val="24"/>
         </w:rPr>
       </w:pPr>
-      <w:proofErr w:type="gramStart"/>
-      <w:r>
-        <w:rPr>
-          <w:color w:val="000000" w:themeColor="text1"/>
-          <w:sz w:val="24"/>
-          <w:szCs w:val="24"/>
-        </w:rPr>
-        <w:t>until</w:t>
-      </w:r>
-      <w:r>
-        <w:rPr>
-          <w:color w:val="000000" w:themeColor="text1"/>
-          <w:sz w:val="24"/>
-          <w:szCs w:val="24"/>
-        </w:rPr>
-        <w:t xml:space="preserve">  &lt;</w:t>
-      </w:r>
-      <w:proofErr w:type="gramEnd"/>
-      <w:r>
-        <w:rPr>
-          <w:color w:val="000000" w:themeColor="text1"/>
-          <w:sz w:val="24"/>
-          <w:szCs w:val="24"/>
-        </w:rPr>
-        <w:t>condition&gt;</w:t>
+      <w:r>
+        <w:rPr>
+          <w:color w:val="000000" w:themeColor="text1"/>
+          <w:sz w:val="24"/>
+          <w:szCs w:val="24"/>
+        </w:rPr>
+        <w:lastRenderedPageBreak/>
+        <w:t>until  &lt;condition&gt;</w:t>
       </w:r>
     </w:p>
     <w:p>
@@ -1054,7 +910,6 @@
           <w:szCs w:val="24"/>
         </w:rPr>
       </w:pPr>
-      <w:proofErr w:type="gramStart"/>
       <w:r>
         <w:rPr>
           <w:color w:val="000000" w:themeColor="text1"/>
@@ -1063,7 +918,6 @@
         </w:rPr>
         <w:t>example :</w:t>
       </w:r>
-      <w:proofErr w:type="gramEnd"/>
     </w:p>
     <w:p>
       <w:pPr>
@@ -1083,23 +937,13 @@
           <w:szCs w:val="24"/>
         </w:rPr>
       </w:pPr>
-      <w:proofErr w:type="gramStart"/>
-      <w:r>
-        <w:rPr>
-          <w:color w:val="000000" w:themeColor="text1"/>
-          <w:sz w:val="24"/>
-          <w:szCs w:val="24"/>
-        </w:rPr>
-        <w:t>#!/</w:t>
-      </w:r>
-      <w:proofErr w:type="gramEnd"/>
-      <w:r>
-        <w:rPr>
-          <w:color w:val="000000" w:themeColor="text1"/>
-          <w:sz w:val="24"/>
-          <w:szCs w:val="24"/>
-        </w:rPr>
-        <w:t>bin/bash</w:t>
+      <w:r>
+        <w:rPr>
+          <w:color w:val="000000" w:themeColor="text1"/>
+          <w:sz w:val="24"/>
+          <w:szCs w:val="24"/>
+        </w:rPr>
+        <w:t>#!/bin/bash</w:t>
       </w:r>
     </w:p>
     <w:p>
@@ -1111,6 +955,14 @@
           <w:szCs w:val="24"/>
         </w:rPr>
       </w:pPr>
+      <w:r>
+        <w:rPr>
+          <w:color w:val="000000" w:themeColor="text1"/>
+          <w:sz w:val="24"/>
+          <w:szCs w:val="24"/>
+        </w:rPr>
+        <w:t>a=10</w:t>
+      </w:r>
     </w:p>
     <w:p>
       <w:pPr>
@@ -1127,46 +979,8 @@
           <w:sz w:val="24"/>
           <w:szCs w:val="24"/>
         </w:rPr>
-        <w:t>a=10</w:t>
-      </w:r>
-    </w:p>
-    <w:p>
-      <w:pPr>
-        <w:ind w:left="1440"/>
-        <w:rPr>
-          <w:color w:val="000000" w:themeColor="text1"/>
-          <w:sz w:val="24"/>
-          <w:szCs w:val="24"/>
-        </w:rPr>
-      </w:pPr>
-    </w:p>
-    <w:p>
-      <w:pPr>
-        <w:ind w:left="1440"/>
-        <w:rPr>
-          <w:color w:val="000000" w:themeColor="text1"/>
-          <w:sz w:val="24"/>
-          <w:szCs w:val="24"/>
-        </w:rPr>
-      </w:pPr>
-      <w:r>
-        <w:rPr>
-          <w:color w:val="000000" w:themeColor="text1"/>
-          <w:sz w:val="24"/>
-          <w:szCs w:val="24"/>
-        </w:rPr>
-        <w:t xml:space="preserve">until [ $a -le </w:t>
-      </w:r>
-      <w:proofErr w:type="gramStart"/>
-      <w:r>
-        <w:rPr>
-          <w:color w:val="000000" w:themeColor="text1"/>
-          <w:sz w:val="24"/>
-          <w:szCs w:val="24"/>
-        </w:rPr>
-        <w:t>1 ]</w:t>
-      </w:r>
-      <w:proofErr w:type="gramEnd"/>
+        <w:t>until [ $a -le 1 ]</w:t>
+      </w:r>
     </w:p>
     <w:p>
       <w:pPr>
@@ -1259,6 +1073,7 @@
       </w:pPr>
       <w:r>
         <w:rPr>
+          <w:noProof/>
           <w:color w:val="000000" w:themeColor="text1"/>
           <w:sz w:val="36"/>
           <w:szCs w:val="36"/>

</xml_diff>